<commit_message>
Users' Edit Permissions Update
</commit_message>
<xml_diff>
--- a/documents/Specifications.docx
+++ b/documents/Specifications.docx
@@ -310,7 +310,7 @@
               <w:noProof/>
             </w:rPr>
             <w:pict>
-              <v:group id="_x0000_s1026" style="position:absolute;margin-left:6287.95pt;margin-top:0;width:264.55pt;height:690.65pt;z-index:251660288;mso-position-horizontal:right;mso-position-horizontal-relative:page;mso-position-vertical:bottom;mso-position-vertical-relative:page" coordorigin="5531,1258" coordsize="5291,13813">
+              <v:group id="_x0000_s1026" style="position:absolute;margin-left:6512.5pt;margin-top:0;width:264.55pt;height:690.65pt;z-index:251660288;mso-position-horizontal:right;mso-position-horizontal-relative:page;mso-position-vertical:bottom;mso-position-vertical-relative:page" coordorigin="5531,1258" coordsize="5291,13813">
                 <v:shapetype id="_x0000_t32" coordsize="21600,21600" o:spt="32" o:oned="t" path="m,l21600,21600e" filled="f">
                   <v:path arrowok="t" fillok="f" o:connecttype="none"/>
                   <o:lock v:ext="edit" shapetype="t"/>
@@ -348,7 +348,7 @@
               <w:noProof/>
             </w:rPr>
             <w:pict>
-              <v:group id="_x0000_s1032" style="position:absolute;margin-left:8623.1pt;margin-top:0;width:332.7pt;height:227.25pt;z-index:251661312;mso-position-horizontal:right;mso-position-horizontal-relative:margin;mso-position-vertical:top;mso-position-vertical-relative:page" coordorigin="4136,15" coordsize="6654,4545" o:allowincell="f">
+              <v:group id="_x0000_s1032" style="position:absolute;margin-left:8915.8pt;margin-top:0;width:332.7pt;height:227.25pt;z-index:251661312;mso-position-horizontal:right;mso-position-horizontal-relative:margin;mso-position-vertical:top;mso-position-vertical-relative:page" coordorigin="4136,15" coordsize="6654,4545" o:allowincell="f">
                 <v:shape id="_x0000_s1033" type="#_x0000_t32" style="position:absolute;left:4136;top:15;width:3058;height:3855" o:connectortype="straight" strokecolor="#a7bfde [1620]"/>
                 <v:oval id="_x0000_s1034" style="position:absolute;left:6674;top:444;width:4116;height:4116" fillcolor="#a7bfde [1620]" stroked="f"/>
                 <v:oval id="_x0000_s1035" style="position:absolute;left:6773;top:1058;width:3367;height:3367" fillcolor="#d3dfee [820]" stroked="f"/>
@@ -8137,6 +8137,73 @@
         </w:rPr>
         <w:t xml:space="preserve"> Once this page will be loaded, a user will be able to add new friends or load files from one of their friend's public folder.</w:t>
       </w:r>
+      <w:r>
+        <w:rPr>
+          <w:rFonts w:cstheme="minorHAnsi"/>
+          <w:sz w:val="24"/>
+          <w:szCs w:val="24"/>
+          <w:lang w:val="en-US"/>
+        </w:rPr>
+        <w:t xml:space="preserve"> Users can see </w:t>
+      </w:r>
+      <w:proofErr w:type="spellStart"/>
+      <w:r>
+        <w:rPr>
+          <w:rFonts w:cstheme="minorHAnsi"/>
+          <w:sz w:val="24"/>
+          <w:szCs w:val="24"/>
+          <w:lang w:val="en-US"/>
+        </w:rPr>
+        <w:t>admins</w:t>
+      </w:r>
+      <w:proofErr w:type="spellEnd"/>
+      <w:r>
+        <w:rPr>
+          <w:rFonts w:cstheme="minorHAnsi"/>
+          <w:sz w:val="24"/>
+          <w:szCs w:val="24"/>
+          <w:lang w:val="en-US"/>
+        </w:rPr>
+        <w:t xml:space="preserve">’ folders without the need to send them a friend request. That means, that whenever a user registers he or she will be able to see </w:t>
+      </w:r>
+      <w:proofErr w:type="spellStart"/>
+      <w:r>
+        <w:rPr>
+          <w:rFonts w:cstheme="minorHAnsi"/>
+          <w:sz w:val="24"/>
+          <w:szCs w:val="24"/>
+          <w:lang w:val="en-US"/>
+        </w:rPr>
+        <w:t>admin’s</w:t>
+      </w:r>
+      <w:proofErr w:type="spellEnd"/>
+      <w:r>
+        <w:rPr>
+          <w:rFonts w:cstheme="minorHAnsi"/>
+          <w:sz w:val="24"/>
+          <w:szCs w:val="24"/>
+          <w:lang w:val="en-US"/>
+        </w:rPr>
+        <w:t xml:space="preserve"> </w:t>
+      </w:r>
+      <w:r>
+        <w:rPr>
+          <w:rFonts w:cstheme="minorHAnsi"/>
+          <w:sz w:val="24"/>
+          <w:szCs w:val="24"/>
+          <w:lang w:val="en-US"/>
+        </w:rPr>
+        <w:t>files</w:t>
+      </w:r>
+      <w:r>
+        <w:rPr>
+          <w:rFonts w:cstheme="minorHAnsi"/>
+          <w:sz w:val="24"/>
+          <w:szCs w:val="24"/>
+          <w:lang w:val="en-US"/>
+        </w:rPr>
+        <w:t xml:space="preserve"> from the very start in the Community.</w:t>
+      </w:r>
     </w:p>
     <w:p>
       <w:pPr>
@@ -18185,7 +18252,7 @@
             <w:rPr>
               <w:noProof/>
             </w:rPr>
-            <w:t>16</w:t>
+            <w:t>11</w:t>
           </w:r>
         </w:fldSimple>
         <w:r>
@@ -20264,7 +20331,7 @@
 </file>
 
 <file path=customXml/itemProps2.xml><?xml version="1.0" encoding="utf-8"?>
-<ds:datastoreItem xmlns:ds="http://schemas.openxmlformats.org/officeDocument/2006/customXml" ds:itemID="{F9B3076E-C993-4E99-9C4C-88C9955F0B37}">
+<ds:datastoreItem xmlns:ds="http://schemas.openxmlformats.org/officeDocument/2006/customXml" ds:itemID="{902EFDA3-9CAD-4F84-92F4-3ED8DCABEBEA}">
   <ds:schemaRefs>
     <ds:schemaRef ds:uri="http://schemas.openxmlformats.org/officeDocument/2006/bibliography"/>
   </ds:schemaRefs>

</xml_diff>